<commit_message>
Made changes to 1.1.12
</commit_message>
<xml_diff>
--- a/src/homework1/Homework for Chapter 1 - 1, 2, 3, 4.docx
+++ b/src/homework1/Homework for Chapter 1 - 1, 2, 3, 4.docx
@@ -70,8 +70,6 @@
           <w:rFonts w:ascii="Arial" w:hAnsi="Arial"/>
         </w:rPr>
       </w:pPr>
-      <w:bookmarkStart w:id="0" w:name="_GoBack"/>
-      <w:bookmarkEnd w:id="0"/>
     </w:p>
     <w:p>
       <w:pPr>
@@ -924,7 +922,188 @@
         <w:rPr>
           <w:rFonts w:ascii="Arial" w:hAnsi="Arial"/>
         </w:rPr>
-        <w:t>1.1.2</w:t>
+        <w:t>1.1.</w:t>
+      </w:r>
+      <w:r>
+        <w:rPr>
+          <w:rFonts w:ascii="Arial" w:hAnsi="Arial"/>
+        </w:rPr>
+        <w:t>1</w:t>
+      </w:r>
+      <w:r>
+        <w:rPr>
+          <w:rFonts w:ascii="Arial" w:hAnsi="Arial"/>
+        </w:rPr>
+        <w:t>2</w:t>
+      </w:r>
+    </w:p>
+    <w:p>
+      <w:pPr>
+        <w:rPr>
+          <w:rFonts w:ascii="Arial" w:hAnsi="Arial"/>
+        </w:rPr>
+      </w:pPr>
+      <w:r>
+        <w:rPr>
+          <w:rFonts w:ascii="Arial" w:hAnsi="Arial"/>
+        </w:rPr>
+        <w:t>1</w:t>
+      </w:r>
+      <w:r>
+        <w:rPr>
+          <w:rFonts w:ascii="Arial" w:hAnsi="Arial"/>
+          <w:vertAlign w:val="superscript"/>
+        </w:rPr>
+        <w:t>st</w:t>
+      </w:r>
+      <w:r>
+        <w:rPr>
+          <w:rFonts w:ascii="Arial" w:hAnsi="Arial"/>
+        </w:rPr>
+        <w:t xml:space="preserve"> For loop array a is </w:t>
+      </w:r>
+    </w:p>
+    <w:p>
+      <w:pPr>
+        <w:rPr>
+          <w:rFonts w:ascii="Arial" w:hAnsi="Arial"/>
+        </w:rPr>
+      </w:pPr>
+      <w:r>
+        <w:rPr>
+          <w:rFonts w:ascii="Arial" w:hAnsi="Arial"/>
+        </w:rPr>
+        <w:t>9</w:t>
+      </w:r>
+    </w:p>
+    <w:p>
+      <w:pPr>
+        <w:rPr>
+          <w:rFonts w:ascii="Arial" w:hAnsi="Arial"/>
+        </w:rPr>
+      </w:pPr>
+      <w:r>
+        <w:rPr>
+          <w:rFonts w:ascii="Arial" w:hAnsi="Arial"/>
+        </w:rPr>
+        <w:t>8</w:t>
+      </w:r>
+    </w:p>
+    <w:p>
+      <w:pPr>
+        <w:rPr>
+          <w:rFonts w:ascii="Arial" w:hAnsi="Arial"/>
+        </w:rPr>
+      </w:pPr>
+      <w:r>
+        <w:rPr>
+          <w:rFonts w:ascii="Arial" w:hAnsi="Arial"/>
+        </w:rPr>
+        <w:t>7</w:t>
+      </w:r>
+    </w:p>
+    <w:p>
+      <w:pPr>
+        <w:rPr>
+          <w:rFonts w:ascii="Arial" w:hAnsi="Arial"/>
+        </w:rPr>
+      </w:pPr>
+      <w:r>
+        <w:rPr>
+          <w:rFonts w:ascii="Arial" w:hAnsi="Arial"/>
+        </w:rPr>
+        <w:t>6</w:t>
+      </w:r>
+    </w:p>
+    <w:p>
+      <w:pPr>
+        <w:rPr>
+          <w:rFonts w:ascii="Arial" w:hAnsi="Arial"/>
+        </w:rPr>
+      </w:pPr>
+      <w:r>
+        <w:rPr>
+          <w:rFonts w:ascii="Arial" w:hAnsi="Arial"/>
+        </w:rPr>
+        <w:t>5</w:t>
+      </w:r>
+    </w:p>
+    <w:p>
+      <w:pPr>
+        <w:rPr>
+          <w:rFonts w:ascii="Arial" w:hAnsi="Arial"/>
+        </w:rPr>
+      </w:pPr>
+      <w:r>
+        <w:rPr>
+          <w:rFonts w:ascii="Arial" w:hAnsi="Arial"/>
+        </w:rPr>
+        <w:t>4</w:t>
+      </w:r>
+    </w:p>
+    <w:p>
+      <w:pPr>
+        <w:rPr>
+          <w:rFonts w:ascii="Arial" w:hAnsi="Arial"/>
+        </w:rPr>
+      </w:pPr>
+      <w:r>
+        <w:rPr>
+          <w:rFonts w:ascii="Arial" w:hAnsi="Arial"/>
+        </w:rPr>
+        <w:t>3</w:t>
+      </w:r>
+    </w:p>
+    <w:p>
+      <w:pPr>
+        <w:rPr>
+          <w:rFonts w:ascii="Arial" w:hAnsi="Arial"/>
+        </w:rPr>
+      </w:pPr>
+      <w:r>
+        <w:rPr>
+          <w:rFonts w:ascii="Arial" w:hAnsi="Arial"/>
+        </w:rPr>
+        <w:t>2</w:t>
+      </w:r>
+    </w:p>
+    <w:p>
+      <w:pPr>
+        <w:rPr>
+          <w:rFonts w:ascii="Arial" w:hAnsi="Arial"/>
+        </w:rPr>
+      </w:pPr>
+      <w:r>
+        <w:rPr>
+          <w:rFonts w:ascii="Arial" w:hAnsi="Arial"/>
+        </w:rPr>
+        <w:t>1</w:t>
+      </w:r>
+    </w:p>
+    <w:p>
+      <w:pPr>
+        <w:rPr>
+          <w:rFonts w:ascii="Arial" w:hAnsi="Arial"/>
+        </w:rPr>
+      </w:pPr>
+      <w:r>
+        <w:rPr>
+          <w:rFonts w:ascii="Arial" w:hAnsi="Arial"/>
+        </w:rPr>
+        <w:t>2</w:t>
+      </w:r>
+      <w:r>
+        <w:rPr>
+          <w:rFonts w:ascii="Arial" w:hAnsi="Arial"/>
+          <w:vertAlign w:val="superscript"/>
+        </w:rPr>
+        <w:t>nd</w:t>
+      </w:r>
+      <w:r>
+        <w:rPr>
+          <w:rFonts w:ascii="Arial" w:hAnsi="Arial"/>
+        </w:rPr>
+        <w:t xml:space="preserve"> For loop array a is and prints</w:t>
       </w:r>
     </w:p>
     <w:p>
@@ -1002,218 +1181,316 @@
         <w:rPr>
           <w:rFonts w:ascii="Arial" w:hAnsi="Arial"/>
         </w:rPr>
-        <w:t>4</w:t>
-      </w:r>
-    </w:p>
-    <w:p>
-      <w:pPr>
-        <w:rPr>
-          <w:rFonts w:ascii="Arial" w:hAnsi="Arial"/>
-        </w:rPr>
-      </w:pPr>
-      <w:r>
-        <w:rPr>
-          <w:rFonts w:ascii="Arial" w:hAnsi="Arial"/>
-        </w:rPr>
-        <w:t>3</w:t>
-      </w:r>
-    </w:p>
-    <w:p>
-      <w:pPr>
-        <w:rPr>
-          <w:rFonts w:ascii="Arial" w:hAnsi="Arial"/>
-        </w:rPr>
-      </w:pPr>
-      <w:r>
-        <w:rPr>
-          <w:rFonts w:ascii="Arial" w:hAnsi="Arial"/>
-        </w:rPr>
-        <w:t>2</w:t>
-      </w:r>
-    </w:p>
-    <w:p>
-      <w:pPr>
-        <w:rPr>
-          <w:rFonts w:ascii="Arial" w:hAnsi="Arial"/>
-        </w:rPr>
-      </w:pPr>
-      <w:r>
-        <w:rPr>
-          <w:rFonts w:ascii="Arial" w:hAnsi="Arial"/>
+        <w:t>5</w:t>
+      </w:r>
+    </w:p>
+    <w:p>
+      <w:pPr>
+        <w:rPr>
+          <w:rFonts w:ascii="Arial" w:hAnsi="Arial"/>
+        </w:rPr>
+      </w:pPr>
+      <w:r>
+        <w:rPr>
+          <w:rFonts w:ascii="Arial" w:hAnsi="Arial"/>
+        </w:rPr>
+        <w:t>6</w:t>
+      </w:r>
+    </w:p>
+    <w:p>
+      <w:pPr>
+        <w:rPr>
+          <w:rFonts w:ascii="Arial" w:hAnsi="Arial"/>
+        </w:rPr>
+      </w:pPr>
+      <w:r>
+        <w:rPr>
+          <w:rFonts w:ascii="Arial" w:hAnsi="Arial"/>
+        </w:rPr>
+        <w:t>7</w:t>
+      </w:r>
+    </w:p>
+    <w:p>
+      <w:pPr>
+        <w:rPr>
+          <w:rFonts w:ascii="Arial" w:hAnsi="Arial"/>
+        </w:rPr>
+      </w:pPr>
+      <w:r>
+        <w:rPr>
+          <w:rFonts w:ascii="Arial" w:hAnsi="Arial"/>
+        </w:rPr>
+        <w:t>8</w:t>
+      </w:r>
+    </w:p>
+    <w:p>
+      <w:pPr>
+        <w:rPr>
+          <w:rFonts w:ascii="Arial" w:hAnsi="Arial"/>
+        </w:rPr>
+      </w:pPr>
+      <w:r>
+        <w:rPr>
+          <w:rFonts w:ascii="Arial" w:hAnsi="Arial"/>
+        </w:rPr>
+        <w:t>9</w:t>
+      </w:r>
+    </w:p>
+    <w:p>
+      <w:pPr>
+        <w:rPr>
+          <w:rFonts w:ascii="Arial" w:hAnsi="Arial"/>
+        </w:rPr>
+      </w:pPr>
+      <w:r>
+        <w:rPr>
+          <w:rFonts w:ascii="Arial" w:hAnsi="Arial"/>
+        </w:rPr>
+        <w:t>0</w:t>
+      </w:r>
+    </w:p>
+    <w:p>
+      <w:pPr>
+        <w:widowControl w:val="0"/>
+        <w:autoSpaceDE w:val="0"/>
+        <w:autoSpaceDN w:val="0"/>
+        <w:adjustRightInd w:val="0"/>
+        <w:rPr>
+          <w:rFonts w:ascii="Arial" w:hAnsi="Arial"/>
+        </w:rPr>
+      </w:pPr>
+    </w:p>
+    <w:p>
+      <w:pPr>
+        <w:widowControl w:val="0"/>
+        <w:autoSpaceDE w:val="0"/>
+        <w:autoSpaceDN w:val="0"/>
+        <w:adjustRightInd w:val="0"/>
+        <w:rPr>
+          <w:rFonts w:ascii="Arial" w:hAnsi="Arial"/>
+        </w:rPr>
+      </w:pPr>
+    </w:p>
+    <w:p>
+      <w:pPr>
+        <w:widowControl w:val="0"/>
+        <w:autoSpaceDE w:val="0"/>
+        <w:autoSpaceDN w:val="0"/>
+        <w:adjustRightInd w:val="0"/>
+        <w:rPr>
+          <w:rFonts w:ascii="Arial" w:hAnsi="Arial"/>
+        </w:rPr>
+      </w:pPr>
+    </w:p>
+    <w:p>
+      <w:pPr>
+        <w:widowControl w:val="0"/>
+        <w:autoSpaceDE w:val="0"/>
+        <w:autoSpaceDN w:val="0"/>
+        <w:adjustRightInd w:val="0"/>
+        <w:rPr>
+          <w:rFonts w:ascii="Arial" w:hAnsi="Arial"/>
+        </w:rPr>
+      </w:pPr>
+    </w:p>
+    <w:p>
+      <w:pPr>
+        <w:widowControl w:val="0"/>
+        <w:autoSpaceDE w:val="0"/>
+        <w:autoSpaceDN w:val="0"/>
+        <w:adjustRightInd w:val="0"/>
+        <w:rPr>
+          <w:rFonts w:ascii="Arial" w:hAnsi="Arial"/>
+        </w:rPr>
+      </w:pPr>
+    </w:p>
+    <w:p>
+      <w:pPr>
+        <w:widowControl w:val="0"/>
+        <w:autoSpaceDE w:val="0"/>
+        <w:autoSpaceDN w:val="0"/>
+        <w:adjustRightInd w:val="0"/>
+        <w:rPr>
+          <w:rFonts w:ascii="Arial" w:hAnsi="Arial"/>
+        </w:rPr>
+      </w:pPr>
+    </w:p>
+    <w:p>
+      <w:pPr>
+        <w:widowControl w:val="0"/>
+        <w:autoSpaceDE w:val="0"/>
+        <w:autoSpaceDN w:val="0"/>
+        <w:adjustRightInd w:val="0"/>
+        <w:rPr>
+          <w:rFonts w:ascii="Arial" w:hAnsi="Arial"/>
+        </w:rPr>
+      </w:pPr>
+    </w:p>
+    <w:p>
+      <w:pPr>
+        <w:widowControl w:val="0"/>
+        <w:autoSpaceDE w:val="0"/>
+        <w:autoSpaceDN w:val="0"/>
+        <w:adjustRightInd w:val="0"/>
+        <w:rPr>
+          <w:rFonts w:ascii="Arial" w:hAnsi="Arial"/>
+        </w:rPr>
+      </w:pPr>
+    </w:p>
+    <w:p>
+      <w:pPr>
+        <w:widowControl w:val="0"/>
+        <w:autoSpaceDE w:val="0"/>
+        <w:autoSpaceDN w:val="0"/>
+        <w:adjustRightInd w:val="0"/>
+        <w:rPr>
+          <w:rFonts w:ascii="Arial" w:hAnsi="Arial"/>
+        </w:rPr>
+      </w:pPr>
+    </w:p>
+    <w:p>
+      <w:pPr>
+        <w:widowControl w:val="0"/>
+        <w:autoSpaceDE w:val="0"/>
+        <w:autoSpaceDN w:val="0"/>
+        <w:adjustRightInd w:val="0"/>
+        <w:rPr>
+          <w:rFonts w:ascii="Arial" w:hAnsi="Arial" w:cs="Arial"/>
+        </w:rPr>
+      </w:pPr>
+    </w:p>
+    <w:p>
+      <w:pPr>
+        <w:widowControl w:val="0"/>
+        <w:autoSpaceDE w:val="0"/>
+        <w:autoSpaceDN w:val="0"/>
+        <w:adjustRightInd w:val="0"/>
+        <w:rPr>
+          <w:rFonts w:ascii="Arial" w:hAnsi="Arial" w:cs="Arial"/>
+        </w:rPr>
+      </w:pPr>
+    </w:p>
+    <w:p>
+      <w:pPr>
+        <w:widowControl w:val="0"/>
+        <w:autoSpaceDE w:val="0"/>
+        <w:autoSpaceDN w:val="0"/>
+        <w:adjustRightInd w:val="0"/>
+        <w:rPr>
+          <w:rFonts w:ascii="Arial" w:hAnsi="Arial" w:cs="Arial"/>
+          <w:color w:val="191919"/>
+        </w:rPr>
+      </w:pPr>
+      <w:r>
+        <w:rPr>
+          <w:rFonts w:ascii="Arial" w:hAnsi="Arial" w:cs="Arial"/>
+          <w:color w:val="191919"/>
+        </w:rPr>
+        <w:t>1.3.3</w:t>
+      </w:r>
+      <w:r>
+        <w:rPr>
+          <w:rFonts w:ascii="Arial" w:hAnsi="Arial" w:cs="Arial"/>
+          <w:color w:val="191919"/>
+        </w:rPr>
+        <w:t xml:space="preserve">  - Hence, only ones that can occur are b., f., and g. </w:t>
+      </w:r>
+    </w:p>
+    <w:p>
+      <w:pPr>
+        <w:widowControl w:val="0"/>
+        <w:autoSpaceDE w:val="0"/>
+        <w:autoSpaceDN w:val="0"/>
+        <w:adjustRightInd w:val="0"/>
+        <w:rPr>
+          <w:rFonts w:ascii="Arial" w:hAnsi="Arial" w:cs="Arial"/>
+          <w:color w:val="191919"/>
+        </w:rPr>
+      </w:pPr>
+    </w:p>
+    <w:p>
+      <w:pPr>
+        <w:widowControl w:val="0"/>
+        <w:autoSpaceDE w:val="0"/>
+        <w:autoSpaceDN w:val="0"/>
+        <w:adjustRightInd w:val="0"/>
+        <w:rPr>
+          <w:rFonts w:ascii="Arial" w:hAnsi="Arial" w:cs="Arial"/>
+          <w:color w:val="191919"/>
+        </w:rPr>
+      </w:pPr>
+      <w:r>
+        <w:rPr>
+          <w:rFonts w:ascii="Arial" w:hAnsi="Arial" w:cs="Arial"/>
+          <w:color w:val="191919"/>
+        </w:rPr>
+        <w:t>4           6 pops</w:t>
+      </w:r>
+    </w:p>
+    <w:p>
+      <w:pPr>
+        <w:widowControl w:val="0"/>
+        <w:autoSpaceDE w:val="0"/>
+        <w:autoSpaceDN w:val="0"/>
+        <w:adjustRightInd w:val="0"/>
+        <w:rPr>
+          <w:rFonts w:ascii="Arial" w:hAnsi="Arial" w:cs="Arial"/>
+          <w:color w:val="191919"/>
+        </w:rPr>
+      </w:pPr>
+      <w:r>
+        <w:rPr>
+          <w:rFonts w:ascii="Arial" w:hAnsi="Arial" w:cs="Arial"/>
+          <w:color w:val="191919"/>
+        </w:rPr>
+        <w:t>3           1 pop</w:t>
+      </w:r>
+    </w:p>
+    <w:p>
+      <w:pPr>
+        <w:widowControl w:val="0"/>
+        <w:autoSpaceDE w:val="0"/>
+        <w:autoSpaceDN w:val="0"/>
+        <w:adjustRightInd w:val="0"/>
+        <w:rPr>
+          <w:rFonts w:ascii="Arial" w:hAnsi="Arial" w:cs="Arial"/>
+          <w:color w:val="191919"/>
+        </w:rPr>
+      </w:pPr>
+      <w:r>
+        <w:rPr>
+          <w:rFonts w:ascii="Arial" w:hAnsi="Arial" w:cs="Arial"/>
+          <w:color w:val="191919"/>
+        </w:rPr>
+        <w:t>2           1 pop</w:t>
+      </w:r>
+    </w:p>
+    <w:p>
+      <w:pPr>
+        <w:widowControl w:val="0"/>
+        <w:autoSpaceDE w:val="0"/>
+        <w:autoSpaceDN w:val="0"/>
+        <w:adjustRightInd w:val="0"/>
+        <w:rPr>
+          <w:rFonts w:ascii="Arial" w:hAnsi="Arial" w:cs="Arial"/>
+          <w:color w:val="191919"/>
+        </w:rPr>
+      </w:pPr>
+      <w:r>
+        <w:rPr>
+          <w:rFonts w:ascii="Arial" w:hAnsi="Arial" w:cs="Arial"/>
+          <w:color w:val="191919"/>
+        </w:rPr>
+        <w:t xml:space="preserve">1           </w:t>
+      </w:r>
+      <w:proofErr w:type="spellStart"/>
+      <w:r>
+        <w:rPr>
+          <w:rFonts w:ascii="Arial" w:hAnsi="Arial" w:cs="Arial"/>
+          <w:color w:val="191919"/>
         </w:rPr>
         <w:t>1</w:t>
       </w:r>
-    </w:p>
-    <w:p>
-      <w:pPr>
-        <w:rPr>
-          <w:rFonts w:ascii="Arial" w:hAnsi="Arial"/>
-        </w:rPr>
-      </w:pPr>
-      <w:r>
-        <w:rPr>
-          <w:rFonts w:ascii="Arial" w:hAnsi="Arial"/>
-        </w:rPr>
-        <w:t>0</w:t>
-      </w:r>
-    </w:p>
-    <w:p>
-      <w:pPr>
-        <w:rPr>
-          <w:rFonts w:ascii="Arial" w:hAnsi="Arial"/>
-        </w:rPr>
-      </w:pPr>
-    </w:p>
-    <w:p>
-      <w:pPr>
-        <w:widowControl w:val="0"/>
-        <w:autoSpaceDE w:val="0"/>
-        <w:autoSpaceDN w:val="0"/>
-        <w:adjustRightInd w:val="0"/>
-        <w:rPr>
-          <w:rFonts w:ascii="Arial" w:hAnsi="Arial" w:cs="Arial"/>
-        </w:rPr>
-      </w:pPr>
-      <w:r>
-        <w:rPr>
-          <w:rFonts w:ascii="Arial" w:hAnsi="Arial" w:cs="Arial"/>
-          <w:color w:val="191919"/>
-        </w:rPr>
-        <w:t>I was not able to complete:</w:t>
-      </w:r>
-    </w:p>
-    <w:p>
-      <w:pPr>
-        <w:widowControl w:val="0"/>
-        <w:autoSpaceDE w:val="0"/>
-        <w:autoSpaceDN w:val="0"/>
-        <w:adjustRightInd w:val="0"/>
-        <w:rPr>
-          <w:rFonts w:ascii="Arial" w:hAnsi="Arial" w:cs="Arial"/>
-        </w:rPr>
-      </w:pPr>
-    </w:p>
-    <w:p>
-      <w:pPr>
-        <w:widowControl w:val="0"/>
-        <w:autoSpaceDE w:val="0"/>
-        <w:autoSpaceDN w:val="0"/>
-        <w:adjustRightInd w:val="0"/>
-        <w:rPr>
-          <w:rFonts w:ascii="Arial" w:hAnsi="Arial" w:cs="Arial"/>
-          <w:color w:val="191919"/>
-        </w:rPr>
-      </w:pPr>
-      <w:r>
-        <w:rPr>
-          <w:rFonts w:ascii="Arial" w:hAnsi="Arial" w:cs="Arial"/>
-          <w:color w:val="191919"/>
-        </w:rPr>
-        <w:t>1.3.3</w:t>
-      </w:r>
-      <w:r>
-        <w:rPr>
-          <w:rFonts w:ascii="Arial" w:hAnsi="Arial" w:cs="Arial"/>
-          <w:color w:val="191919"/>
-        </w:rPr>
-        <w:t xml:space="preserve">  - Hence, only ones that can occur are b., f., and g. </w:t>
-      </w:r>
-    </w:p>
-    <w:p>
-      <w:pPr>
-        <w:widowControl w:val="0"/>
-        <w:autoSpaceDE w:val="0"/>
-        <w:autoSpaceDN w:val="0"/>
-        <w:adjustRightInd w:val="0"/>
-        <w:rPr>
-          <w:rFonts w:ascii="Arial" w:hAnsi="Arial" w:cs="Arial"/>
-          <w:color w:val="191919"/>
-        </w:rPr>
-      </w:pPr>
-    </w:p>
-    <w:p>
-      <w:pPr>
-        <w:widowControl w:val="0"/>
-        <w:autoSpaceDE w:val="0"/>
-        <w:autoSpaceDN w:val="0"/>
-        <w:adjustRightInd w:val="0"/>
-        <w:rPr>
-          <w:rFonts w:ascii="Arial" w:hAnsi="Arial" w:cs="Arial"/>
-          <w:color w:val="191919"/>
-        </w:rPr>
-      </w:pPr>
-      <w:r>
-        <w:rPr>
-          <w:rFonts w:ascii="Arial" w:hAnsi="Arial" w:cs="Arial"/>
-          <w:color w:val="191919"/>
-        </w:rPr>
-        <w:t>4           6 pops</w:t>
-      </w:r>
-    </w:p>
-    <w:p>
-      <w:pPr>
-        <w:widowControl w:val="0"/>
-        <w:autoSpaceDE w:val="0"/>
-        <w:autoSpaceDN w:val="0"/>
-        <w:adjustRightInd w:val="0"/>
-        <w:rPr>
-          <w:rFonts w:ascii="Arial" w:hAnsi="Arial" w:cs="Arial"/>
-          <w:color w:val="191919"/>
-        </w:rPr>
-      </w:pPr>
-      <w:r>
-        <w:rPr>
-          <w:rFonts w:ascii="Arial" w:hAnsi="Arial" w:cs="Arial"/>
-          <w:color w:val="191919"/>
-        </w:rPr>
-        <w:t>3           1 pop</w:t>
-      </w:r>
-    </w:p>
-    <w:p>
-      <w:pPr>
-        <w:widowControl w:val="0"/>
-        <w:autoSpaceDE w:val="0"/>
-        <w:autoSpaceDN w:val="0"/>
-        <w:adjustRightInd w:val="0"/>
-        <w:rPr>
-          <w:rFonts w:ascii="Arial" w:hAnsi="Arial" w:cs="Arial"/>
-          <w:color w:val="191919"/>
-        </w:rPr>
-      </w:pPr>
-      <w:r>
-        <w:rPr>
-          <w:rFonts w:ascii="Arial" w:hAnsi="Arial" w:cs="Arial"/>
-          <w:color w:val="191919"/>
-        </w:rPr>
-        <w:t>2           1 pop</w:t>
-      </w:r>
-    </w:p>
-    <w:p>
-      <w:pPr>
-        <w:widowControl w:val="0"/>
-        <w:autoSpaceDE w:val="0"/>
-        <w:autoSpaceDN w:val="0"/>
-        <w:adjustRightInd w:val="0"/>
-        <w:rPr>
-          <w:rFonts w:ascii="Arial" w:hAnsi="Arial" w:cs="Arial"/>
-          <w:color w:val="191919"/>
-        </w:rPr>
-      </w:pPr>
-      <w:r>
-        <w:rPr>
-          <w:rFonts w:ascii="Arial" w:hAnsi="Arial" w:cs="Arial"/>
-          <w:color w:val="191919"/>
-        </w:rPr>
-        <w:t xml:space="preserve">1           </w:t>
-      </w:r>
-      <w:proofErr w:type="spellStart"/>
-      <w:r>
-        <w:rPr>
-          <w:rFonts w:ascii="Arial" w:hAnsi="Arial" w:cs="Arial"/>
-          <w:color w:val="191919"/>
-        </w:rPr>
-        <w:t>1</w:t>
-      </w:r>
       <w:proofErr w:type="spellEnd"/>
       <w:r>
         <w:rPr>
@@ -1345,72 +1622,6 @@
         </w:rPr>
         <w:t>5</w:t>
       </w:r>
-    </w:p>
-    <w:p>
-      <w:pPr>
-        <w:widowControl w:val="0"/>
-        <w:autoSpaceDE w:val="0"/>
-        <w:autoSpaceDN w:val="0"/>
-        <w:adjustRightInd w:val="0"/>
-        <w:rPr>
-          <w:rFonts w:ascii="Arial" w:hAnsi="Arial" w:cs="Arial"/>
-        </w:rPr>
-      </w:pPr>
-    </w:p>
-    <w:p>
-      <w:pPr>
-        <w:widowControl w:val="0"/>
-        <w:autoSpaceDE w:val="0"/>
-        <w:autoSpaceDN w:val="0"/>
-        <w:adjustRightInd w:val="0"/>
-        <w:rPr>
-          <w:rFonts w:ascii="Arial" w:hAnsi="Arial" w:cs="Arial"/>
-        </w:rPr>
-      </w:pPr>
-    </w:p>
-    <w:p>
-      <w:pPr>
-        <w:widowControl w:val="0"/>
-        <w:autoSpaceDE w:val="0"/>
-        <w:autoSpaceDN w:val="0"/>
-        <w:adjustRightInd w:val="0"/>
-        <w:rPr>
-          <w:rFonts w:ascii="Arial" w:hAnsi="Arial" w:cs="Arial"/>
-        </w:rPr>
-      </w:pPr>
-    </w:p>
-    <w:p>
-      <w:pPr>
-        <w:widowControl w:val="0"/>
-        <w:autoSpaceDE w:val="0"/>
-        <w:autoSpaceDN w:val="0"/>
-        <w:adjustRightInd w:val="0"/>
-        <w:rPr>
-          <w:rFonts w:ascii="Arial" w:hAnsi="Arial" w:cs="Arial"/>
-        </w:rPr>
-      </w:pPr>
-    </w:p>
-    <w:p>
-      <w:pPr>
-        <w:widowControl w:val="0"/>
-        <w:autoSpaceDE w:val="0"/>
-        <w:autoSpaceDN w:val="0"/>
-        <w:adjustRightInd w:val="0"/>
-        <w:rPr>
-          <w:rFonts w:ascii="Arial" w:hAnsi="Arial" w:cs="Arial"/>
-        </w:rPr>
-      </w:pPr>
-    </w:p>
-    <w:p>
-      <w:pPr>
-        <w:widowControl w:val="0"/>
-        <w:autoSpaceDE w:val="0"/>
-        <w:autoSpaceDN w:val="0"/>
-        <w:adjustRightInd w:val="0"/>
-        <w:rPr>
-          <w:rFonts w:ascii="Arial" w:hAnsi="Arial" w:cs="Arial"/>
-        </w:rPr>
-      </w:pPr>
     </w:p>
     <w:p>
       <w:pPr>
@@ -2083,6 +2294,7 @@
           <w:color w:val="191919"/>
         </w:rPr>
       </w:pPr>
+      <w:proofErr w:type="gramStart"/>
       <w:r>
         <w:rPr>
           <w:rFonts w:ascii="Arial" w:hAnsi="Arial" w:cs="Arial"/>
@@ -2090,57 +2302,53 @@
         </w:rPr>
         <w:t>1.4.9</w:t>
       </w:r>
-    </w:p>
-    <w:p>
-      <w:pPr>
-        <w:widowControl w:val="0"/>
-        <w:autoSpaceDE w:val="0"/>
-        <w:autoSpaceDN w:val="0"/>
-        <w:adjustRightInd w:val="0"/>
-        <w:rPr>
-          <w:rFonts w:ascii="Arial" w:hAnsi="Arial" w:cs="Arial"/>
-          <w:color w:val="191919"/>
-        </w:rPr>
-      </w:pPr>
-    </w:p>
-    <w:p>
-      <w:pPr>
-        <w:widowControl w:val="0"/>
-        <w:autoSpaceDE w:val="0"/>
-        <w:autoSpaceDN w:val="0"/>
-        <w:adjustRightInd w:val="0"/>
-        <w:rPr>
-          <w:rFonts w:ascii="Arial" w:hAnsi="Arial" w:cs="Arial"/>
-        </w:rPr>
-      </w:pPr>
-    </w:p>
-    <w:p>
-      <w:pPr>
-        <w:rPr>
-          <w:rFonts w:ascii="Arial" w:hAnsi="Arial"/>
-        </w:rPr>
-      </w:pPr>
-    </w:p>
-    <w:p>
-      <w:pPr>
-        <w:rPr>
-          <w:rFonts w:ascii="Arial" w:hAnsi="Arial"/>
-        </w:rPr>
-      </w:pPr>
-    </w:p>
-    <w:p>
-      <w:pPr>
-        <w:rPr>
-          <w:rFonts w:ascii="Arial" w:hAnsi="Arial"/>
-        </w:rPr>
-      </w:pPr>
-    </w:p>
-    <w:p>
-      <w:pPr>
-        <w:rPr>
-          <w:rFonts w:ascii="Arial" w:hAnsi="Arial"/>
-        </w:rPr>
-      </w:pPr>
+      <w:r>
+        <w:rPr>
+          <w:rFonts w:ascii="Arial" w:hAnsi="Arial" w:cs="Arial"/>
+          <w:color w:val="191919"/>
+        </w:rPr>
+        <w:t xml:space="preserve">  ?</w:t>
+      </w:r>
+      <w:proofErr w:type="gramEnd"/>
+      <w:r>
+        <w:rPr>
+          <w:rFonts w:ascii="Arial" w:hAnsi="Arial" w:cs="Arial"/>
+          <w:color w:val="191919"/>
+        </w:rPr>
+        <w:t>??</w:t>
+      </w:r>
+    </w:p>
+    <w:p>
+      <w:pPr>
+        <w:widowControl w:val="0"/>
+        <w:autoSpaceDE w:val="0"/>
+        <w:autoSpaceDN w:val="0"/>
+        <w:adjustRightInd w:val="0"/>
+        <w:rPr>
+          <w:rFonts w:ascii="Arial" w:hAnsi="Arial" w:cs="Arial"/>
+          <w:color w:val="191919"/>
+        </w:rPr>
+      </w:pPr>
+    </w:p>
+    <w:p>
+      <w:pPr>
+        <w:widowControl w:val="0"/>
+        <w:autoSpaceDE w:val="0"/>
+        <w:autoSpaceDN w:val="0"/>
+        <w:adjustRightInd w:val="0"/>
+        <w:rPr>
+          <w:rFonts w:ascii="Arial" w:hAnsi="Arial" w:cs="Arial"/>
+        </w:rPr>
+      </w:pPr>
+    </w:p>
+    <w:p>
+      <w:pPr>
+        <w:rPr>
+          <w:rFonts w:ascii="Arial" w:hAnsi="Arial"/>
+        </w:rPr>
+      </w:pPr>
+      <w:bookmarkStart w:id="0" w:name="_GoBack"/>
+      <w:bookmarkEnd w:id="0"/>
     </w:p>
     <w:p>
       <w:pPr>

</xml_diff>